<commit_message>
upgrade and fix issues for new python version
</commit_message>
<xml_diff>
--- a/docal/document/word.docx
+++ b/docal/document/word.docx
@@ -1,19 +1,159 @@
 
 <file path=word/document.xml><?xml version="1.0" encoding="utf-8"?>
-<w:document xmlns:wpc="http://schemas.microsoft.com/office/word/2010/wordprocessingCanvas" xmlns:cx="http://schemas.microsoft.com/office/drawing/2014/chartex" xmlns:cx1="http://schemas.microsoft.com/office/drawing/2015/9/8/chartex" xmlns:mc="http://schemas.openxmlformats.org/markup-compatibility/2006" xmlns:o="urn:schemas-microsoft-com:office:office" xmlns:r="http://schemas.openxmlformats.org/officeDocument/2006/relationships" xmlns:m="http://schemas.openxmlformats.org/officeDocument/2006/math" xmlns:v="urn:schemas-microsoft-com:vml" xmlns:wp14="http://schemas.microsoft.com/office/word/2010/wordprocessingDrawing" xmlns:wp="http://schemas.openxmlformats.org/drawingml/2006/wordprocessingDrawing" xmlns:w10="urn:schemas-microsoft-com:office:word" xmlns:w="http://schemas.openxmlformats.org/wordprocessingml/2006/main" xmlns:w14="http://schemas.microsoft.com/office/word/2010/wordml" xmlns:w15="http://schemas.microsoft.com/office/word/2012/wordml" xmlns:w16se="http://schemas.microsoft.com/office/word/2015/wordml/symex" xmlns:wpg="http://schemas.microsoft.com/office/word/2010/wordprocessingGroup" xmlns:wpi="http://schemas.microsoft.com/office/word/2010/wordprocessingInk" xmlns:wne="http://schemas.microsoft.com/office/word/2006/wordml" xmlns:wps="http://schemas.microsoft.com/office/word/2010/wordprocessingShape" mc:Ignorable="w14 w15 w16se wp14">
-  <w:body/>
+<w:document xmlns:wpc="http://schemas.microsoft.com/office/word/2010/wordprocessingCanvas" xmlns:cx="http://schemas.microsoft.com/office/drawing/2014/chartex" xmlns:cx1="http://schemas.microsoft.com/office/drawing/2015/9/8/chartex" xmlns:cx2="http://schemas.microsoft.com/office/drawing/2015/10/21/chartex" xmlns:cx3="http://schemas.microsoft.com/office/drawing/2016/5/9/chartex" xmlns:cx4="http://schemas.microsoft.com/office/drawing/2016/5/10/chartex" xmlns:cx5="http://schemas.microsoft.com/office/drawing/2016/5/11/chartex" xmlns:cx6="http://schemas.microsoft.com/office/drawing/2016/5/12/chartex" xmlns:cx7="http://schemas.microsoft.com/office/drawing/2016/5/13/chartex" xmlns:cx8="http://schemas.microsoft.com/office/drawing/2016/5/14/chartex" xmlns:mc="http://schemas.openxmlformats.org/markup-compatibility/2006" xmlns:aink="http://schemas.microsoft.com/office/drawing/2016/ink" xmlns:am3d="http://schemas.microsoft.com/office/drawing/2017/model3d" xmlns:o="urn:schemas-microsoft-com:office:office" xmlns:oel="http://schemas.microsoft.com/office/2019/extlst" xmlns:r="http://schemas.openxmlformats.org/officeDocument/2006/relationships" xmlns:m="http://schemas.openxmlformats.org/officeDocument/2006/math" xmlns:v="urn:schemas-microsoft-com:vml" xmlns:wp14="http://schemas.microsoft.com/office/word/2010/wordprocessingDrawing" xmlns:wp="http://schemas.openxmlformats.org/drawingml/2006/wordprocessingDrawing" xmlns:w10="urn:schemas-microsoft-com:office:word" xmlns:w="http://schemas.openxmlformats.org/wordprocessingml/2006/main" xmlns:w14="http://schemas.microsoft.com/office/word/2010/wordml" xmlns:w15="http://schemas.microsoft.com/office/word/2012/wordml" xmlns:w16cex="http://schemas.microsoft.com/office/word/2018/wordml/cex" xmlns:w16cid="http://schemas.microsoft.com/office/word/2016/wordml/cid" xmlns:w16="http://schemas.microsoft.com/office/word/2018/wordml" xmlns:w16du="http://schemas.microsoft.com/office/word/2023/wordml/word16du" xmlns:w16sdtdh="http://schemas.microsoft.com/office/word/2020/wordml/sdtdatahash" xmlns:w16sdtfl="http://schemas.microsoft.com/office/word/2024/wordml/sdtformatlock" xmlns:w16se="http://schemas.microsoft.com/office/word/2015/wordml/symex" xmlns:wpg="http://schemas.microsoft.com/office/word/2010/wordprocessingGroup" xmlns:wpi="http://schemas.microsoft.com/office/word/2010/wordprocessingInk" xmlns:wne="http://schemas.microsoft.com/office/word/2006/wordml" xmlns:wps="http://schemas.microsoft.com/office/word/2010/wordprocessingShape" mc:Ignorable="w14 w15 w16se w16cid w16 w16cex w16sdtdh w16sdtfl w16du wp14">
+  <w:body>
+    <w:p/>
+    <w:sectPr>
+      <w:pgSz w:w="12240" w:h="15840"/>
+      <w:pgMar w:top="1440" w:right="1440" w:bottom="1440" w:left="1440" w:header="720" w:footer="720" w:gutter="0"/>
+      <w:cols w:space="720"/>
+      <w:docGrid w:linePitch="360"/>
+    </w:sectPr>
+  </w:body>
 </w:document>
 </file>
 
+<file path=word/numbering.xml><?xml version="1.0" encoding="utf-8"?>
+<w:numbering xmlns:wpc="http://schemas.microsoft.com/office/word/2010/wordprocessingCanvas" xmlns:cx="http://schemas.microsoft.com/office/drawing/2014/chartex" xmlns:cx1="http://schemas.microsoft.com/office/drawing/2015/9/8/chartex" xmlns:cx2="http://schemas.microsoft.com/office/drawing/2015/10/21/chartex" xmlns:cx3="http://schemas.microsoft.com/office/drawing/2016/5/9/chartex" xmlns:cx4="http://schemas.microsoft.com/office/drawing/2016/5/10/chartex" xmlns:cx5="http://schemas.microsoft.com/office/drawing/2016/5/11/chartex" xmlns:cx6="http://schemas.microsoft.com/office/drawing/2016/5/12/chartex" xmlns:cx7="http://schemas.microsoft.com/office/drawing/2016/5/13/chartex" xmlns:cx8="http://schemas.microsoft.com/office/drawing/2016/5/14/chartex" xmlns:mc="http://schemas.openxmlformats.org/markup-compatibility/2006" xmlns:aink="http://schemas.microsoft.com/office/drawing/2016/ink" xmlns:am3d="http://schemas.microsoft.com/office/drawing/2017/model3d" xmlns:o="urn:schemas-microsoft-com:office:office" xmlns:oel="http://schemas.microsoft.com/office/2019/extlst" xmlns:r="http://schemas.openxmlformats.org/officeDocument/2006/relationships" xmlns:m="http://schemas.openxmlformats.org/officeDocument/2006/math" xmlns:v="urn:schemas-microsoft-com:vml" xmlns:wp14="http://schemas.microsoft.com/office/word/2010/wordprocessingDrawing" xmlns:wp="http://schemas.openxmlformats.org/drawingml/2006/wordprocessingDrawing" xmlns:w10="urn:schemas-microsoft-com:office:word" xmlns:w="http://schemas.openxmlformats.org/wordprocessingml/2006/main" xmlns:w14="http://schemas.microsoft.com/office/word/2010/wordml" xmlns:w15="http://schemas.microsoft.com/office/word/2012/wordml" xmlns:w16cex="http://schemas.microsoft.com/office/word/2018/wordml/cex" xmlns:w16cid="http://schemas.microsoft.com/office/word/2016/wordml/cid" xmlns:w16="http://schemas.microsoft.com/office/word/2018/wordml" xmlns:w16du="http://schemas.microsoft.com/office/word/2023/wordml/word16du" xmlns:w16sdtdh="http://schemas.microsoft.com/office/word/2020/wordml/sdtdatahash" xmlns:w16sdtfl="http://schemas.microsoft.com/office/word/2024/wordml/sdtformatlock" xmlns:w16se="http://schemas.microsoft.com/office/word/2015/wordml/symex" xmlns:wpg="http://schemas.microsoft.com/office/word/2010/wordprocessingGroup" xmlns:wpi="http://schemas.microsoft.com/office/word/2010/wordprocessingInk" xmlns:wne="http://schemas.microsoft.com/office/word/2006/wordml" xmlns:wps="http://schemas.microsoft.com/office/word/2010/wordprocessingShape" mc:Ignorable="w14 w15 w16se w16cid w16 w16cex w16sdtdh w16sdtfl w16du wp14">
+  <w:abstractNum w:abstractNumId="0" w15:restartNumberingAfterBreak="0">
+    <w:nsid w:val="1482775B"/>
+    <w:multiLevelType w:val="multilevel"/>
+    <w:tmpl w:val="7D860EFE"/>
+    <w:lvl w:ilvl="0">
+      <w:start w:val="1"/>
+      <w:numFmt w:val="decimal"/>
+      <w:pStyle w:val="Heading1"/>
+      <w:lvlText w:val="%1"/>
+      <w:lvlJc w:val="left"/>
+      <w:pPr>
+        <w:ind w:left="432" w:hanging="432"/>
+      </w:pPr>
+    </w:lvl>
+    <w:lvl w:ilvl="1">
+      <w:start w:val="1"/>
+      <w:numFmt w:val="decimal"/>
+      <w:pStyle w:val="Heading2"/>
+      <w:lvlText w:val="%1.%2"/>
+      <w:lvlJc w:val="left"/>
+      <w:pPr>
+        <w:ind w:left="576" w:hanging="576"/>
+      </w:pPr>
+    </w:lvl>
+    <w:lvl w:ilvl="2">
+      <w:start w:val="1"/>
+      <w:numFmt w:val="decimal"/>
+      <w:pStyle w:val="Heading3"/>
+      <w:lvlText w:val="%1.%2.%3"/>
+      <w:lvlJc w:val="left"/>
+      <w:pPr>
+        <w:ind w:left="720" w:hanging="720"/>
+      </w:pPr>
+    </w:lvl>
+    <w:lvl w:ilvl="3">
+      <w:start w:val="1"/>
+      <w:numFmt w:val="decimal"/>
+      <w:pStyle w:val="Heading4"/>
+      <w:lvlText w:val="%1.%2.%3.%4"/>
+      <w:lvlJc w:val="left"/>
+      <w:pPr>
+        <w:ind w:left="864" w:hanging="864"/>
+      </w:pPr>
+    </w:lvl>
+    <w:lvl w:ilvl="4">
+      <w:start w:val="1"/>
+      <w:numFmt w:val="decimal"/>
+      <w:pStyle w:val="Heading5"/>
+      <w:lvlText w:val="%1.%2.%3.%4.%5"/>
+      <w:lvlJc w:val="left"/>
+      <w:pPr>
+        <w:ind w:left="1008" w:hanging="1008"/>
+      </w:pPr>
+    </w:lvl>
+    <w:lvl w:ilvl="5">
+      <w:start w:val="1"/>
+      <w:numFmt w:val="decimal"/>
+      <w:pStyle w:val="Heading6"/>
+      <w:lvlText w:val="%1.%2.%3.%4.%5.%6"/>
+      <w:lvlJc w:val="left"/>
+      <w:pPr>
+        <w:ind w:left="1152" w:hanging="1152"/>
+      </w:pPr>
+    </w:lvl>
+    <w:lvl w:ilvl="6">
+      <w:start w:val="1"/>
+      <w:numFmt w:val="decimal"/>
+      <w:pStyle w:val="Heading7"/>
+      <w:lvlText w:val="%1.%2.%3.%4.%5.%6.%7"/>
+      <w:lvlJc w:val="left"/>
+      <w:pPr>
+        <w:ind w:left="1296" w:hanging="1296"/>
+      </w:pPr>
+    </w:lvl>
+    <w:lvl w:ilvl="7">
+      <w:start w:val="1"/>
+      <w:numFmt w:val="decimal"/>
+      <w:pStyle w:val="Heading8"/>
+      <w:lvlText w:val="%1.%2.%3.%4.%5.%6.%7.%8"/>
+      <w:lvlJc w:val="left"/>
+      <w:pPr>
+        <w:ind w:left="1440" w:hanging="1440"/>
+      </w:pPr>
+    </w:lvl>
+    <w:lvl w:ilvl="8">
+      <w:start w:val="1"/>
+      <w:numFmt w:val="decimal"/>
+      <w:pStyle w:val="Heading9"/>
+      <w:lvlText w:val="%1.%2.%3.%4.%5.%6.%7.%8.%9"/>
+      <w:lvlJc w:val="left"/>
+      <w:pPr>
+        <w:ind w:left="1584" w:hanging="1584"/>
+      </w:pPr>
+    </w:lvl>
+  </w:abstractNum>
+  <w:num w:numId="1" w16cid:durableId="1320815098">
+    <w:abstractNumId w:val="0"/>
+  </w:num>
+  <w:num w:numId="2" w16cid:durableId="370152452">
+    <w:abstractNumId w:val="0"/>
+  </w:num>
+  <w:num w:numId="3" w16cid:durableId="620109772">
+    <w:abstractNumId w:val="0"/>
+  </w:num>
+  <w:num w:numId="4" w16cid:durableId="2010253029">
+    <w:abstractNumId w:val="0"/>
+  </w:num>
+  <w:num w:numId="5" w16cid:durableId="448088776">
+    <w:abstractNumId w:val="0"/>
+  </w:num>
+  <w:num w:numId="6" w16cid:durableId="568080376">
+    <w:abstractNumId w:val="0"/>
+  </w:num>
+  <w:num w:numId="7" w16cid:durableId="54084539">
+    <w:abstractNumId w:val="0"/>
+  </w:num>
+  <w:num w:numId="8" w16cid:durableId="472672497">
+    <w:abstractNumId w:val="0"/>
+  </w:num>
+  <w:num w:numId="9" w16cid:durableId="683703765">
+    <w:abstractNumId w:val="0"/>
+  </w:num>
+  <w:num w:numId="10" w16cid:durableId="238951125">
+    <w:abstractNumId w:val="0"/>
+  </w:num>
+</w:numbering>
+</file>
+
 <file path=word/styles.xml><?xml version="1.0" encoding="utf-8"?>
-<w:styles xmlns:mc="http://schemas.openxmlformats.org/markup-compatibility/2006" xmlns:r="http://schemas.openxmlformats.org/officeDocument/2006/relationships" xmlns:w="http://schemas.openxmlformats.org/wordprocessingml/2006/main" xmlns:w14="http://schemas.microsoft.com/office/word/2010/wordml" xmlns:w15="http://schemas.microsoft.com/office/word/2012/wordml" xmlns:w16se="http://schemas.microsoft.com/office/word/2015/wordml/symex" mc:Ignorable="w14 w15 w16se">
+<w:styles xmlns:mc="http://schemas.openxmlformats.org/markup-compatibility/2006" xmlns:r="http://schemas.openxmlformats.org/officeDocument/2006/relationships" xmlns:w="http://schemas.openxmlformats.org/wordprocessingml/2006/main" xmlns:w14="http://schemas.microsoft.com/office/word/2010/wordml" xmlns:w15="http://schemas.microsoft.com/office/word/2012/wordml" xmlns:w16cex="http://schemas.microsoft.com/office/word/2018/wordml/cex" xmlns:w16cid="http://schemas.microsoft.com/office/word/2016/wordml/cid" xmlns:w16="http://schemas.microsoft.com/office/word/2018/wordml" xmlns:w16du="http://schemas.microsoft.com/office/word/2023/wordml/word16du" xmlns:w16sdtdh="http://schemas.microsoft.com/office/word/2020/wordml/sdtdatahash" xmlns:w16sdtfl="http://schemas.microsoft.com/office/word/2024/wordml/sdtformatlock" xmlns:w16se="http://schemas.microsoft.com/office/word/2015/wordml/symex" mc:Ignorable="w14 w15 w16se w16cid w16 w16cex w16sdtdh w16sdtfl w16du">
   <w:docDefaults>
     <w:rPrDefault>
       <w:rPr>
         <w:rFonts w:asciiTheme="minorHAnsi" w:eastAsiaTheme="minorHAnsi" w:hAnsiTheme="minorHAnsi" w:cstheme="minorBidi"/>
+        <w:kern w:val="2"/>
         <w:sz w:val="22"/>
         <w:szCs w:val="22"/>
         <w:lang w:val="en-US" w:eastAsia="en-US" w:bidi="ar-SA"/>
+        <w14:ligatures w14:val="standardContextual"/>
       </w:rPr>
     </w:rPrDefault>
     <w:pPrDefault>
@@ -22,7 +162,7 @@
       </w:pPr>
     </w:pPrDefault>
   </w:docDefaults>
-  <w:latentStyles w:defLockedState="0" w:defUIPriority="99" w:defSemiHidden="0" w:defUnhideWhenUsed="0" w:defQFormat="0" w:count="371">
+  <w:latentStyles w:defLockedState="0" w:defUIPriority="99" w:defSemiHidden="0" w:defUnhideWhenUsed="0" w:defQFormat="0" w:count="376">
     <w:lsdException w:name="Normal" w:uiPriority="0" w:qFormat="1"/>
     <w:lsdException w:name="heading 1" w:uiPriority="9" w:qFormat="1"/>
     <w:lsdException w:name="heading 2" w:semiHidden="1" w:uiPriority="9" w:unhideWhenUsed="1" w:qFormat="1"/>
@@ -394,15 +534,16 @@
     <w:lsdException w:name="List Table 5 Dark Accent 6" w:uiPriority="50"/>
     <w:lsdException w:name="List Table 6 Colorful Accent 6" w:uiPriority="51"/>
     <w:lsdException w:name="List Table 7 Colorful Accent 6" w:uiPriority="52"/>
+    <w:lsdException w:name="Mention" w:semiHidden="1" w:unhideWhenUsed="1"/>
+    <w:lsdException w:name="Smart Hyperlink" w:semiHidden="1" w:unhideWhenUsed="1"/>
+    <w:lsdException w:name="Hashtag" w:semiHidden="1" w:unhideWhenUsed="1"/>
+    <w:lsdException w:name="Unresolved Mention" w:semiHidden="1" w:unhideWhenUsed="1"/>
+    <w:lsdException w:name="Smart Link" w:semiHidden="1" w:unhideWhenUsed="1"/>
   </w:latentStyles>
   <w:style w:type="paragraph" w:default="1" w:styleId="Normal">
     <w:name w:val="Normal"/>
     <w:qFormat/>
-    <w:rsid w:val="00EC3A20"/>
-    <w:rPr>
-      <w:rFonts w:ascii="Book Antiqua" w:hAnsi="Book Antiqua"/>
-      <w:sz w:val="24"/>
-    </w:rPr>
+    <w:rsid w:val="00EC630D"/>
   </w:style>
   <w:style w:type="paragraph" w:styleId="Heading1">
     <w:name w:val="heading 1"/>
@@ -411,18 +552,27 @@
     <w:link w:val="Heading1Char"/>
     <w:uiPriority w:val="9"/>
     <w:qFormat/>
-    <w:rsid w:val="00EC3A20"/>
+    <w:rsid w:val="00EC630D"/>
     <w:pPr>
       <w:keepNext/>
       <w:keepLines/>
-      <w:spacing w:before="240" w:after="0"/>
+      <w:numPr>
+        <w:numId w:val="10"/>
+      </w:numPr>
+      <w:pBdr>
+        <w:bottom w:val="single" w:sz="4" w:space="1" w:color="595959" w:themeColor="text1" w:themeTint="A6"/>
+      </w:pBdr>
+      <w:spacing w:before="360"/>
       <w:outlineLvl w:val="0"/>
     </w:pPr>
     <w:rPr>
-      <w:rFonts w:eastAsiaTheme="majorEastAsia" w:cstheme="majorBidi"/>
-      <w:color w:val="2F5496" w:themeColor="accent1" w:themeShade="BF"/>
-      <w:sz w:val="32"/>
-      <w:szCs w:val="32"/>
+      <w:rFonts w:asciiTheme="majorHAnsi" w:eastAsiaTheme="majorEastAsia" w:hAnsiTheme="majorHAnsi" w:cstheme="majorBidi"/>
+      <w:b/>
+      <w:bCs/>
+      <w:smallCaps/>
+      <w:color w:val="000000" w:themeColor="text1"/>
+      <w:sz w:val="36"/>
+      <w:szCs w:val="36"/>
     </w:rPr>
   </w:style>
   <w:style w:type="paragraph" w:styleId="Heading2">
@@ -431,21 +581,217 @@
     <w:next w:val="Normal"/>
     <w:link w:val="Heading2Char"/>
     <w:uiPriority w:val="9"/>
-    <w:semiHidden/>
     <w:unhideWhenUsed/>
     <w:qFormat/>
-    <w:rsid w:val="00EC3A20"/>
+    <w:rsid w:val="00EC630D"/>
     <w:pPr>
       <w:keepNext/>
       <w:keepLines/>
-      <w:spacing w:before="40" w:after="0"/>
+      <w:numPr>
+        <w:ilvl w:val="1"/>
+        <w:numId w:val="10"/>
+      </w:numPr>
+      <w:spacing w:before="360" w:after="0"/>
       <w:outlineLvl w:val="1"/>
     </w:pPr>
     <w:rPr>
-      <w:rFonts w:eastAsiaTheme="majorEastAsia" w:cstheme="majorBidi"/>
-      <w:color w:val="2F5496" w:themeColor="accent1" w:themeShade="BF"/>
-      <w:sz w:val="26"/>
-      <w:szCs w:val="26"/>
+      <w:rFonts w:asciiTheme="majorHAnsi" w:eastAsiaTheme="majorEastAsia" w:hAnsiTheme="majorHAnsi" w:cstheme="majorBidi"/>
+      <w:b/>
+      <w:bCs/>
+      <w:smallCaps/>
+      <w:color w:val="000000" w:themeColor="text1"/>
+      <w:sz w:val="28"/>
+      <w:szCs w:val="28"/>
+    </w:rPr>
+  </w:style>
+  <w:style w:type="paragraph" w:styleId="Heading3">
+    <w:name w:val="heading 3"/>
+    <w:basedOn w:val="Normal"/>
+    <w:next w:val="Normal"/>
+    <w:link w:val="Heading3Char"/>
+    <w:uiPriority w:val="9"/>
+    <w:unhideWhenUsed/>
+    <w:qFormat/>
+    <w:rsid w:val="00EC630D"/>
+    <w:pPr>
+      <w:keepNext/>
+      <w:keepLines/>
+      <w:numPr>
+        <w:ilvl w:val="2"/>
+        <w:numId w:val="10"/>
+      </w:numPr>
+      <w:spacing w:before="200" w:after="0"/>
+      <w:outlineLvl w:val="2"/>
+    </w:pPr>
+    <w:rPr>
+      <w:rFonts w:asciiTheme="majorHAnsi" w:eastAsiaTheme="majorEastAsia" w:hAnsiTheme="majorHAnsi" w:cstheme="majorBidi"/>
+      <w:b/>
+      <w:bCs/>
+      <w:color w:val="000000" w:themeColor="text1"/>
+    </w:rPr>
+  </w:style>
+  <w:style w:type="paragraph" w:styleId="Heading4">
+    <w:name w:val="heading 4"/>
+    <w:basedOn w:val="Normal"/>
+    <w:next w:val="Normal"/>
+    <w:link w:val="Heading4Char"/>
+    <w:uiPriority w:val="9"/>
+    <w:semiHidden/>
+    <w:unhideWhenUsed/>
+    <w:qFormat/>
+    <w:rsid w:val="00EC630D"/>
+    <w:pPr>
+      <w:keepNext/>
+      <w:keepLines/>
+      <w:numPr>
+        <w:ilvl w:val="3"/>
+        <w:numId w:val="10"/>
+      </w:numPr>
+      <w:spacing w:before="200" w:after="0"/>
+      <w:outlineLvl w:val="3"/>
+    </w:pPr>
+    <w:rPr>
+      <w:rFonts w:asciiTheme="majorHAnsi" w:eastAsiaTheme="majorEastAsia" w:hAnsiTheme="majorHAnsi" w:cstheme="majorBidi"/>
+      <w:b/>
+      <w:bCs/>
+      <w:i/>
+      <w:iCs/>
+      <w:color w:val="000000" w:themeColor="text1"/>
+    </w:rPr>
+  </w:style>
+  <w:style w:type="paragraph" w:styleId="Heading5">
+    <w:name w:val="heading 5"/>
+    <w:basedOn w:val="Normal"/>
+    <w:next w:val="Normal"/>
+    <w:link w:val="Heading5Char"/>
+    <w:uiPriority w:val="9"/>
+    <w:semiHidden/>
+    <w:unhideWhenUsed/>
+    <w:qFormat/>
+    <w:rsid w:val="00EC630D"/>
+    <w:pPr>
+      <w:keepNext/>
+      <w:keepLines/>
+      <w:numPr>
+        <w:ilvl w:val="4"/>
+        <w:numId w:val="10"/>
+      </w:numPr>
+      <w:spacing w:before="200" w:after="0"/>
+      <w:outlineLvl w:val="4"/>
+    </w:pPr>
+    <w:rPr>
+      <w:rFonts w:asciiTheme="majorHAnsi" w:eastAsiaTheme="majorEastAsia" w:hAnsiTheme="majorHAnsi" w:cstheme="majorBidi"/>
+      <w:color w:val="0A1D30" w:themeColor="text2" w:themeShade="BF"/>
+    </w:rPr>
+  </w:style>
+  <w:style w:type="paragraph" w:styleId="Heading6">
+    <w:name w:val="heading 6"/>
+    <w:basedOn w:val="Normal"/>
+    <w:next w:val="Normal"/>
+    <w:link w:val="Heading6Char"/>
+    <w:uiPriority w:val="9"/>
+    <w:semiHidden/>
+    <w:unhideWhenUsed/>
+    <w:qFormat/>
+    <w:rsid w:val="00EC630D"/>
+    <w:pPr>
+      <w:keepNext/>
+      <w:keepLines/>
+      <w:numPr>
+        <w:ilvl w:val="5"/>
+        <w:numId w:val="10"/>
+      </w:numPr>
+      <w:spacing w:before="200" w:after="0"/>
+      <w:outlineLvl w:val="5"/>
+    </w:pPr>
+    <w:rPr>
+      <w:rFonts w:asciiTheme="majorHAnsi" w:eastAsiaTheme="majorEastAsia" w:hAnsiTheme="majorHAnsi" w:cstheme="majorBidi"/>
+      <w:i/>
+      <w:iCs/>
+      <w:color w:val="0A1D30" w:themeColor="text2" w:themeShade="BF"/>
+    </w:rPr>
+  </w:style>
+  <w:style w:type="paragraph" w:styleId="Heading7">
+    <w:name w:val="heading 7"/>
+    <w:basedOn w:val="Normal"/>
+    <w:next w:val="Normal"/>
+    <w:link w:val="Heading7Char"/>
+    <w:uiPriority w:val="9"/>
+    <w:semiHidden/>
+    <w:unhideWhenUsed/>
+    <w:qFormat/>
+    <w:rsid w:val="00EC630D"/>
+    <w:pPr>
+      <w:keepNext/>
+      <w:keepLines/>
+      <w:numPr>
+        <w:ilvl w:val="6"/>
+        <w:numId w:val="10"/>
+      </w:numPr>
+      <w:spacing w:before="200" w:after="0"/>
+      <w:outlineLvl w:val="6"/>
+    </w:pPr>
+    <w:rPr>
+      <w:rFonts w:asciiTheme="majorHAnsi" w:eastAsiaTheme="majorEastAsia" w:hAnsiTheme="majorHAnsi" w:cstheme="majorBidi"/>
+      <w:i/>
+      <w:iCs/>
+      <w:color w:val="404040" w:themeColor="text1" w:themeTint="BF"/>
+    </w:rPr>
+  </w:style>
+  <w:style w:type="paragraph" w:styleId="Heading8">
+    <w:name w:val="heading 8"/>
+    <w:basedOn w:val="Normal"/>
+    <w:next w:val="Normal"/>
+    <w:link w:val="Heading8Char"/>
+    <w:uiPriority w:val="9"/>
+    <w:semiHidden/>
+    <w:unhideWhenUsed/>
+    <w:qFormat/>
+    <w:rsid w:val="00EC630D"/>
+    <w:pPr>
+      <w:keepNext/>
+      <w:keepLines/>
+      <w:numPr>
+        <w:ilvl w:val="7"/>
+        <w:numId w:val="10"/>
+      </w:numPr>
+      <w:spacing w:before="200" w:after="0"/>
+      <w:outlineLvl w:val="7"/>
+    </w:pPr>
+    <w:rPr>
+      <w:rFonts w:asciiTheme="majorHAnsi" w:eastAsiaTheme="majorEastAsia" w:hAnsiTheme="majorHAnsi" w:cstheme="majorBidi"/>
+      <w:color w:val="404040" w:themeColor="text1" w:themeTint="BF"/>
+      <w:sz w:val="20"/>
+      <w:szCs w:val="20"/>
+    </w:rPr>
+  </w:style>
+  <w:style w:type="paragraph" w:styleId="Heading9">
+    <w:name w:val="heading 9"/>
+    <w:basedOn w:val="Normal"/>
+    <w:next w:val="Normal"/>
+    <w:link w:val="Heading9Char"/>
+    <w:uiPriority w:val="9"/>
+    <w:semiHidden/>
+    <w:unhideWhenUsed/>
+    <w:qFormat/>
+    <w:rsid w:val="00EC630D"/>
+    <w:pPr>
+      <w:keepNext/>
+      <w:keepLines/>
+      <w:numPr>
+        <w:ilvl w:val="8"/>
+        <w:numId w:val="10"/>
+      </w:numPr>
+      <w:spacing w:before="200" w:after="0"/>
+      <w:outlineLvl w:val="8"/>
+    </w:pPr>
+    <w:rPr>
+      <w:rFonts w:asciiTheme="majorHAnsi" w:eastAsiaTheme="majorEastAsia" w:hAnsiTheme="majorHAnsi" w:cstheme="majorBidi"/>
+      <w:i/>
+      <w:iCs/>
+      <w:color w:val="404040" w:themeColor="text1" w:themeTint="BF"/>
+      <w:sz w:val="20"/>
+      <w:szCs w:val="20"/>
     </w:rPr>
   </w:style>
   <w:style w:type="character" w:default="1" w:styleId="DefaultParagraphFont">
@@ -475,62 +821,155 @@
     <w:semiHidden/>
     <w:unhideWhenUsed/>
   </w:style>
-  <w:style w:type="character" w:customStyle="1" w:styleId="MyTitle">
-    <w:name w:val="My Title"/>
-    <w:basedOn w:val="IntenseReference"/>
-    <w:uiPriority w:val="1"/>
-    <w:qFormat/>
-    <w:rsid w:val="00EC3A20"/>
-    <w:rPr>
-      <w:rFonts w:ascii="Book Antiqua" w:hAnsi="Book Antiqua"/>
+  <w:style w:type="character" w:customStyle="1" w:styleId="Heading1Char">
+    <w:name w:val="Heading 1 Char"/>
+    <w:basedOn w:val="DefaultParagraphFont"/>
+    <w:link w:val="Heading1"/>
+    <w:uiPriority w:val="9"/>
+    <w:rsid w:val="00EC630D"/>
+    <w:rPr>
+      <w:rFonts w:asciiTheme="majorHAnsi" w:eastAsiaTheme="majorEastAsia" w:hAnsiTheme="majorHAnsi" w:cstheme="majorBidi"/>
       <w:b/>
       <w:bCs/>
       <w:smallCaps/>
       <w:color w:val="000000" w:themeColor="text1"/>
-      <w:spacing w:val="5"/>
-      <w:sz w:val="40"/>
-    </w:rPr>
-  </w:style>
-  <w:style w:type="character" w:styleId="IntenseReference">
-    <w:name w:val="Intense Reference"/>
-    <w:basedOn w:val="DefaultParagraphFont"/>
-    <w:uiPriority w:val="32"/>
-    <w:qFormat/>
-    <w:rsid w:val="00EC3A20"/>
-    <w:rPr>
-      <w:rFonts w:ascii="Book Antiqua" w:hAnsi="Book Antiqua"/>
+      <w:sz w:val="36"/>
+      <w:szCs w:val="36"/>
+    </w:rPr>
+  </w:style>
+  <w:style w:type="character" w:customStyle="1" w:styleId="Heading2Char">
+    <w:name w:val="Heading 2 Char"/>
+    <w:basedOn w:val="DefaultParagraphFont"/>
+    <w:link w:val="Heading2"/>
+    <w:uiPriority w:val="9"/>
+    <w:rsid w:val="00EC630D"/>
+    <w:rPr>
+      <w:rFonts w:asciiTheme="majorHAnsi" w:eastAsiaTheme="majorEastAsia" w:hAnsiTheme="majorHAnsi" w:cstheme="majorBidi"/>
       <w:b/>
       <w:bCs/>
       <w:smallCaps/>
-      <w:color w:val="4472C4" w:themeColor="accent1"/>
-      <w:spacing w:val="5"/>
-    </w:rPr>
-  </w:style>
-  <w:style w:type="character" w:customStyle="1" w:styleId="Heading1Char">
-    <w:name w:val="Heading 1 Char"/>
-    <w:basedOn w:val="DefaultParagraphFont"/>
-    <w:link w:val="Heading1"/>
-    <w:uiPriority w:val="9"/>
-    <w:rsid w:val="00EC3A20"/>
-    <w:rPr>
-      <w:rFonts w:ascii="Book Antiqua" w:eastAsiaTheme="majorEastAsia" w:hAnsi="Book Antiqua" w:cstheme="majorBidi"/>
-      <w:color w:val="2F5496" w:themeColor="accent1" w:themeShade="BF"/>
-      <w:sz w:val="32"/>
-      <w:szCs w:val="32"/>
-    </w:rPr>
-  </w:style>
-  <w:style w:type="character" w:customStyle="1" w:styleId="Heading2Char">
-    <w:name w:val="Heading 2 Char"/>
-    <w:basedOn w:val="DefaultParagraphFont"/>
-    <w:link w:val="Heading2"/>
-    <w:uiPriority w:val="9"/>
-    <w:semiHidden/>
-    <w:rsid w:val="00EC3A20"/>
-    <w:rPr>
-      <w:rFonts w:ascii="Book Antiqua" w:eastAsiaTheme="majorEastAsia" w:hAnsi="Book Antiqua" w:cstheme="majorBidi"/>
-      <w:color w:val="2F5496" w:themeColor="accent1" w:themeShade="BF"/>
-      <w:sz w:val="26"/>
-      <w:szCs w:val="26"/>
+      <w:color w:val="000000" w:themeColor="text1"/>
+      <w:sz w:val="28"/>
+      <w:szCs w:val="28"/>
+    </w:rPr>
+  </w:style>
+  <w:style w:type="character" w:customStyle="1" w:styleId="Heading3Char">
+    <w:name w:val="Heading 3 Char"/>
+    <w:basedOn w:val="DefaultParagraphFont"/>
+    <w:link w:val="Heading3"/>
+    <w:uiPriority w:val="9"/>
+    <w:rsid w:val="00EC630D"/>
+    <w:rPr>
+      <w:rFonts w:asciiTheme="majorHAnsi" w:eastAsiaTheme="majorEastAsia" w:hAnsiTheme="majorHAnsi" w:cstheme="majorBidi"/>
+      <w:b/>
+      <w:bCs/>
+      <w:color w:val="000000" w:themeColor="text1"/>
+    </w:rPr>
+  </w:style>
+  <w:style w:type="character" w:customStyle="1" w:styleId="Heading4Char">
+    <w:name w:val="Heading 4 Char"/>
+    <w:basedOn w:val="DefaultParagraphFont"/>
+    <w:link w:val="Heading4"/>
+    <w:uiPriority w:val="9"/>
+    <w:semiHidden/>
+    <w:rsid w:val="00EC630D"/>
+    <w:rPr>
+      <w:rFonts w:asciiTheme="majorHAnsi" w:eastAsiaTheme="majorEastAsia" w:hAnsiTheme="majorHAnsi" w:cstheme="majorBidi"/>
+      <w:b/>
+      <w:bCs/>
+      <w:i/>
+      <w:iCs/>
+      <w:color w:val="000000" w:themeColor="text1"/>
+    </w:rPr>
+  </w:style>
+  <w:style w:type="character" w:customStyle="1" w:styleId="Heading5Char">
+    <w:name w:val="Heading 5 Char"/>
+    <w:basedOn w:val="DefaultParagraphFont"/>
+    <w:link w:val="Heading5"/>
+    <w:uiPriority w:val="9"/>
+    <w:semiHidden/>
+    <w:rsid w:val="00EC630D"/>
+    <w:rPr>
+      <w:rFonts w:asciiTheme="majorHAnsi" w:eastAsiaTheme="majorEastAsia" w:hAnsiTheme="majorHAnsi" w:cstheme="majorBidi"/>
+      <w:color w:val="0A1D30" w:themeColor="text2" w:themeShade="BF"/>
+    </w:rPr>
+  </w:style>
+  <w:style w:type="character" w:customStyle="1" w:styleId="Heading6Char">
+    <w:name w:val="Heading 6 Char"/>
+    <w:basedOn w:val="DefaultParagraphFont"/>
+    <w:link w:val="Heading6"/>
+    <w:uiPriority w:val="9"/>
+    <w:semiHidden/>
+    <w:rsid w:val="00EC630D"/>
+    <w:rPr>
+      <w:rFonts w:asciiTheme="majorHAnsi" w:eastAsiaTheme="majorEastAsia" w:hAnsiTheme="majorHAnsi" w:cstheme="majorBidi"/>
+      <w:i/>
+      <w:iCs/>
+      <w:color w:val="0A1D30" w:themeColor="text2" w:themeShade="BF"/>
+    </w:rPr>
+  </w:style>
+  <w:style w:type="character" w:customStyle="1" w:styleId="Heading7Char">
+    <w:name w:val="Heading 7 Char"/>
+    <w:basedOn w:val="DefaultParagraphFont"/>
+    <w:link w:val="Heading7"/>
+    <w:uiPriority w:val="9"/>
+    <w:semiHidden/>
+    <w:rsid w:val="00EC630D"/>
+    <w:rPr>
+      <w:rFonts w:asciiTheme="majorHAnsi" w:eastAsiaTheme="majorEastAsia" w:hAnsiTheme="majorHAnsi" w:cstheme="majorBidi"/>
+      <w:i/>
+      <w:iCs/>
+      <w:color w:val="404040" w:themeColor="text1" w:themeTint="BF"/>
+    </w:rPr>
+  </w:style>
+  <w:style w:type="character" w:customStyle="1" w:styleId="Heading8Char">
+    <w:name w:val="Heading 8 Char"/>
+    <w:basedOn w:val="DefaultParagraphFont"/>
+    <w:link w:val="Heading8"/>
+    <w:uiPriority w:val="9"/>
+    <w:semiHidden/>
+    <w:rsid w:val="00EC630D"/>
+    <w:rPr>
+      <w:rFonts w:asciiTheme="majorHAnsi" w:eastAsiaTheme="majorEastAsia" w:hAnsiTheme="majorHAnsi" w:cstheme="majorBidi"/>
+      <w:color w:val="404040" w:themeColor="text1" w:themeTint="BF"/>
+      <w:sz w:val="20"/>
+      <w:szCs w:val="20"/>
+    </w:rPr>
+  </w:style>
+  <w:style w:type="character" w:customStyle="1" w:styleId="Heading9Char">
+    <w:name w:val="Heading 9 Char"/>
+    <w:basedOn w:val="DefaultParagraphFont"/>
+    <w:link w:val="Heading9"/>
+    <w:uiPriority w:val="9"/>
+    <w:semiHidden/>
+    <w:rsid w:val="00EC630D"/>
+    <w:rPr>
+      <w:rFonts w:asciiTheme="majorHAnsi" w:eastAsiaTheme="majorEastAsia" w:hAnsiTheme="majorHAnsi" w:cstheme="majorBidi"/>
+      <w:i/>
+      <w:iCs/>
+      <w:color w:val="404040" w:themeColor="text1" w:themeTint="BF"/>
+      <w:sz w:val="20"/>
+      <w:szCs w:val="20"/>
+    </w:rPr>
+  </w:style>
+  <w:style w:type="paragraph" w:styleId="Caption">
+    <w:name w:val="caption"/>
+    <w:basedOn w:val="Normal"/>
+    <w:next w:val="Normal"/>
+    <w:uiPriority w:val="35"/>
+    <w:semiHidden/>
+    <w:unhideWhenUsed/>
+    <w:qFormat/>
+    <w:rsid w:val="00EC630D"/>
+    <w:pPr>
+      <w:spacing w:after="200" w:line="240" w:lineRule="auto"/>
+    </w:pPr>
+    <w:rPr>
+      <w:i/>
+      <w:iCs/>
+      <w:color w:val="0E2841" w:themeColor="text2"/>
+      <w:sz w:val="18"/>
+      <w:szCs w:val="18"/>
     </w:rPr>
   </w:style>
   <w:style w:type="paragraph" w:styleId="Title">
@@ -540,15 +979,14 @@
     <w:link w:val="TitleChar"/>
     <w:uiPriority w:val="10"/>
     <w:qFormat/>
-    <w:rsid w:val="00EC3A20"/>
+    <w:rsid w:val="00EC630D"/>
     <w:pPr>
       <w:spacing w:after="0" w:line="240" w:lineRule="auto"/>
       <w:contextualSpacing/>
     </w:pPr>
     <w:rPr>
-      <w:rFonts w:eastAsiaTheme="majorEastAsia" w:cstheme="majorBidi"/>
-      <w:spacing w:val="-10"/>
-      <w:kern w:val="28"/>
+      <w:rFonts w:asciiTheme="majorHAnsi" w:eastAsiaTheme="majorEastAsia" w:hAnsiTheme="majorHAnsi" w:cstheme="majorBidi"/>
+      <w:color w:val="000000" w:themeColor="text1"/>
       <w:sz w:val="56"/>
       <w:szCs w:val="56"/>
     </w:rPr>
@@ -558,11 +996,10 @@
     <w:basedOn w:val="DefaultParagraphFont"/>
     <w:link w:val="Title"/>
     <w:uiPriority w:val="10"/>
-    <w:rsid w:val="00EC3A20"/>
-    <w:rPr>
-      <w:rFonts w:ascii="Book Antiqua" w:eastAsiaTheme="majorEastAsia" w:hAnsi="Book Antiqua" w:cstheme="majorBidi"/>
-      <w:spacing w:val="-10"/>
-      <w:kern w:val="28"/>
+    <w:rsid w:val="00EC630D"/>
+    <w:rPr>
+      <w:rFonts w:asciiTheme="majorHAnsi" w:eastAsiaTheme="majorEastAsia" w:hAnsiTheme="majorHAnsi" w:cstheme="majorBidi"/>
+      <w:color w:val="000000" w:themeColor="text1"/>
       <w:sz w:val="56"/>
       <w:szCs w:val="56"/>
     </w:rPr>
@@ -574,17 +1011,15 @@
     <w:link w:val="SubtitleChar"/>
     <w:uiPriority w:val="11"/>
     <w:qFormat/>
-    <w:rsid w:val="00EC3A20"/>
+    <w:rsid w:val="00EC630D"/>
     <w:pPr>
       <w:numPr>
         <w:ilvl w:val="1"/>
       </w:numPr>
     </w:pPr>
     <w:rPr>
-      <w:rFonts w:eastAsiaTheme="minorEastAsia"/>
       <w:color w:val="5A5A5A" w:themeColor="text1" w:themeTint="A5"/>
-      <w:spacing w:val="15"/>
-      <w:sz w:val="22"/>
+      <w:spacing w:val="10"/>
     </w:rPr>
   </w:style>
   <w:style w:type="character" w:customStyle="1" w:styleId="SubtitleChar">
@@ -592,11 +1027,106 @@
     <w:basedOn w:val="DefaultParagraphFont"/>
     <w:link w:val="Subtitle"/>
     <w:uiPriority w:val="11"/>
-    <w:rsid w:val="00EC3A20"/>
-    <w:rPr>
-      <w:rFonts w:ascii="Book Antiqua" w:eastAsiaTheme="minorEastAsia" w:hAnsi="Book Antiqua"/>
+    <w:rsid w:val="00EC630D"/>
+    <w:rPr>
       <w:color w:val="5A5A5A" w:themeColor="text1" w:themeTint="A5"/>
-      <w:spacing w:val="15"/>
+      <w:spacing w:val="10"/>
+    </w:rPr>
+  </w:style>
+  <w:style w:type="character" w:styleId="Strong">
+    <w:name w:val="Strong"/>
+    <w:basedOn w:val="DefaultParagraphFont"/>
+    <w:uiPriority w:val="22"/>
+    <w:qFormat/>
+    <w:rsid w:val="00EC630D"/>
+    <w:rPr>
+      <w:b/>
+      <w:bCs/>
+      <w:color w:val="000000" w:themeColor="text1"/>
+    </w:rPr>
+  </w:style>
+  <w:style w:type="character" w:styleId="Emphasis">
+    <w:name w:val="Emphasis"/>
+    <w:basedOn w:val="DefaultParagraphFont"/>
+    <w:uiPriority w:val="20"/>
+    <w:qFormat/>
+    <w:rsid w:val="00EC630D"/>
+    <w:rPr>
+      <w:i/>
+      <w:iCs/>
+      <w:color w:val="auto"/>
+    </w:rPr>
+  </w:style>
+  <w:style w:type="paragraph" w:styleId="NoSpacing">
+    <w:name w:val="No Spacing"/>
+    <w:uiPriority w:val="1"/>
+    <w:qFormat/>
+    <w:rsid w:val="00EC630D"/>
+    <w:pPr>
+      <w:spacing w:after="0" w:line="240" w:lineRule="auto"/>
+    </w:pPr>
+  </w:style>
+  <w:style w:type="paragraph" w:styleId="Quote">
+    <w:name w:val="Quote"/>
+    <w:basedOn w:val="Normal"/>
+    <w:next w:val="Normal"/>
+    <w:link w:val="QuoteChar"/>
+    <w:uiPriority w:val="29"/>
+    <w:qFormat/>
+    <w:rsid w:val="00EC630D"/>
+    <w:pPr>
+      <w:spacing w:before="160"/>
+      <w:ind w:left="720" w:right="720"/>
+    </w:pPr>
+    <w:rPr>
+      <w:i/>
+      <w:iCs/>
+      <w:color w:val="000000" w:themeColor="text1"/>
+    </w:rPr>
+  </w:style>
+  <w:style w:type="character" w:customStyle="1" w:styleId="QuoteChar">
+    <w:name w:val="Quote Char"/>
+    <w:basedOn w:val="DefaultParagraphFont"/>
+    <w:link w:val="Quote"/>
+    <w:uiPriority w:val="29"/>
+    <w:rsid w:val="00EC630D"/>
+    <w:rPr>
+      <w:i/>
+      <w:iCs/>
+      <w:color w:val="000000" w:themeColor="text1"/>
+    </w:rPr>
+  </w:style>
+  <w:style w:type="paragraph" w:styleId="IntenseQuote">
+    <w:name w:val="Intense Quote"/>
+    <w:basedOn w:val="Normal"/>
+    <w:next w:val="Normal"/>
+    <w:link w:val="IntenseQuoteChar"/>
+    <w:uiPriority w:val="30"/>
+    <w:qFormat/>
+    <w:rsid w:val="00EC630D"/>
+    <w:pPr>
+      <w:pBdr>
+        <w:top w:val="single" w:sz="24" w:space="1" w:color="F2F2F2" w:themeColor="background1" w:themeShade="F2"/>
+        <w:bottom w:val="single" w:sz="24" w:space="1" w:color="F2F2F2" w:themeColor="background1" w:themeShade="F2"/>
+      </w:pBdr>
+      <w:shd w:val="clear" w:color="auto" w:fill="F2F2F2" w:themeFill="background1" w:themeFillShade="F2"/>
+      <w:spacing w:before="240" w:after="240"/>
+      <w:ind w:left="936" w:right="936"/>
+      <w:jc w:val="center"/>
+    </w:pPr>
+    <w:rPr>
+      <w:color w:val="000000" w:themeColor="text1"/>
+    </w:rPr>
+  </w:style>
+  <w:style w:type="character" w:customStyle="1" w:styleId="IntenseQuoteChar">
+    <w:name w:val="Intense Quote Char"/>
+    <w:basedOn w:val="DefaultParagraphFont"/>
+    <w:link w:val="IntenseQuote"/>
+    <w:uiPriority w:val="30"/>
+    <w:rsid w:val="00EC630D"/>
+    <w:rPr>
+      <w:color w:val="000000" w:themeColor="text1"/>
+      <w:shd w:val="clear" w:color="auto" w:fill="F2F2F2" w:themeFill="background1" w:themeFillShade="F2"/>
     </w:rPr>
   </w:style>
   <w:style w:type="character" w:styleId="SubtleEmphasis">
@@ -604,77 +1134,88 @@
     <w:basedOn w:val="DefaultParagraphFont"/>
     <w:uiPriority w:val="19"/>
     <w:qFormat/>
-    <w:rsid w:val="00EC3A20"/>
-    <w:rPr>
-      <w:rFonts w:ascii="Book Antiqua" w:hAnsi="Book Antiqua"/>
+    <w:rsid w:val="00EC630D"/>
+    <w:rPr>
       <w:i/>
       <w:iCs/>
       <w:color w:val="404040" w:themeColor="text1" w:themeTint="BF"/>
     </w:rPr>
   </w:style>
-  <w:style w:type="character" w:styleId="Emphasis">
-    <w:name w:val="Emphasis"/>
-    <w:basedOn w:val="DefaultParagraphFont"/>
-    <w:uiPriority w:val="20"/>
-    <w:qFormat/>
-    <w:rsid w:val="00EC3A20"/>
-    <w:rPr>
-      <w:rFonts w:ascii="Book Antiqua" w:hAnsi="Book Antiqua"/>
-      <w:i/>
-      <w:iCs/>
-    </w:rPr>
-  </w:style>
   <w:style w:type="character" w:styleId="IntenseEmphasis">
     <w:name w:val="Intense Emphasis"/>
     <w:basedOn w:val="DefaultParagraphFont"/>
     <w:uiPriority w:val="21"/>
     <w:qFormat/>
-    <w:rsid w:val="00EC3A20"/>
-    <w:rPr>
-      <w:rFonts w:ascii="Book Antiqua" w:hAnsi="Book Antiqua"/>
-      <w:i/>
-      <w:iCs/>
-      <w:color w:val="4472C4" w:themeColor="accent1"/>
-    </w:rPr>
-  </w:style>
-  <w:style w:type="character" w:styleId="Strong">
-    <w:name w:val="Strong"/>
-    <w:basedOn w:val="DefaultParagraphFont"/>
-    <w:uiPriority w:val="22"/>
-    <w:qFormat/>
-    <w:rsid w:val="00EC3A20"/>
-    <w:rPr>
-      <w:rFonts w:ascii="Book Antiqua" w:hAnsi="Book Antiqua"/>
-      <w:b/>
-      <w:bCs/>
-    </w:rPr>
-  </w:style>
-  <w:style w:type="character" w:styleId="SubtleReference">
-    <w:name w:val="Subtle Reference"/>
-    <w:basedOn w:val="DefaultParagraphFont"/>
-    <w:uiPriority w:val="31"/>
-    <w:qFormat/>
-    <w:rsid w:val="00EC3A20"/>
-    <w:rPr>
-      <w:rFonts w:ascii="Book Antiqua" w:hAnsi="Book Antiqua"/>
-      <w:smallCaps/>
-      <w:color w:val="5A5A5A" w:themeColor="text1" w:themeTint="A5"/>
-    </w:rPr>
-  </w:style>
-  <w:style w:type="character" w:styleId="BookTitle">
-    <w:name w:val="Book Title"/>
-    <w:basedOn w:val="DefaultParagraphFont"/>
-    <w:uiPriority w:val="33"/>
-    <w:qFormat/>
-    <w:rsid w:val="00EC3A20"/>
-    <w:rPr>
-      <w:rFonts w:ascii="Book Antiqua" w:hAnsi="Book Antiqua"/>
+    <w:rsid w:val="00EC630D"/>
+    <w:rPr>
       <w:b/>
       <w:bCs/>
       <w:i/>
       <w:iCs/>
+      <w:caps/>
+    </w:rPr>
+  </w:style>
+  <w:style w:type="character" w:styleId="SubtleReference">
+    <w:name w:val="Subtle Reference"/>
+    <w:basedOn w:val="DefaultParagraphFont"/>
+    <w:uiPriority w:val="31"/>
+    <w:qFormat/>
+    <w:rsid w:val="00EC630D"/>
+    <w:rPr>
+      <w:smallCaps/>
+      <w:color w:val="404040" w:themeColor="text1" w:themeTint="BF"/>
+      <w:u w:val="single" w:color="7F7F7F" w:themeColor="text1" w:themeTint="80"/>
+    </w:rPr>
+  </w:style>
+  <w:style w:type="character" w:styleId="IntenseReference">
+    <w:name w:val="Intense Reference"/>
+    <w:basedOn w:val="DefaultParagraphFont"/>
+    <w:uiPriority w:val="32"/>
+    <w:qFormat/>
+    <w:rsid w:val="00EC630D"/>
+    <w:rPr>
+      <w:b/>
+      <w:bCs/>
+      <w:smallCaps/>
+      <w:u w:val="single"/>
+    </w:rPr>
+  </w:style>
+  <w:style w:type="character" w:styleId="BookTitle">
+    <w:name w:val="Book Title"/>
+    <w:basedOn w:val="DefaultParagraphFont"/>
+    <w:uiPriority w:val="33"/>
+    <w:qFormat/>
+    <w:rsid w:val="00EC630D"/>
+    <w:rPr>
+      <w:b w:val="0"/>
+      <w:bCs w:val="0"/>
+      <w:smallCaps/>
       <w:spacing w:val="5"/>
     </w:rPr>
+  </w:style>
+  <w:style w:type="paragraph" w:styleId="TOCHeading">
+    <w:name w:val="TOC Heading"/>
+    <w:basedOn w:val="Heading1"/>
+    <w:next w:val="Normal"/>
+    <w:uiPriority w:val="39"/>
+    <w:semiHidden/>
+    <w:unhideWhenUsed/>
+    <w:qFormat/>
+    <w:rsid w:val="00EC630D"/>
+    <w:pPr>
+      <w:outlineLvl w:val="9"/>
+    </w:pPr>
+  </w:style>
+  <w:style w:type="paragraph" w:styleId="ListParagraph">
+    <w:name w:val="List Paragraph"/>
+    <w:basedOn w:val="Normal"/>
+    <w:uiPriority w:val="34"/>
+    <w:qFormat/>
+    <w:rsid w:val="00002DA1"/>
+    <w:pPr>
+      <w:ind w:left="720"/>
+      <w:contextualSpacing/>
+    </w:pPr>
   </w:style>
 </w:styles>
 </file>
@@ -690,39 +1231,39 @@
         <a:sysClr val="window" lastClr="FFFFFF"/>
       </a:lt1>
       <a:dk2>
-        <a:srgbClr val="44546A"/>
+        <a:srgbClr val="0E2841"/>
       </a:dk2>
       <a:lt2>
-        <a:srgbClr val="E7E6E6"/>
+        <a:srgbClr val="E8E8E8"/>
       </a:lt2>
       <a:accent1>
-        <a:srgbClr val="4472C4"/>
+        <a:srgbClr val="156082"/>
       </a:accent1>
       <a:accent2>
-        <a:srgbClr val="ED7D31"/>
+        <a:srgbClr val="E97132"/>
       </a:accent2>
       <a:accent3>
-        <a:srgbClr val="A5A5A5"/>
+        <a:srgbClr val="196B24"/>
       </a:accent3>
       <a:accent4>
-        <a:srgbClr val="FFC000"/>
+        <a:srgbClr val="0F9ED5"/>
       </a:accent4>
       <a:accent5>
-        <a:srgbClr val="5B9BD5"/>
+        <a:srgbClr val="A02B93"/>
       </a:accent5>
       <a:accent6>
-        <a:srgbClr val="70AD47"/>
+        <a:srgbClr val="4EA72E"/>
       </a:accent6>
       <a:hlink>
-        <a:srgbClr val="0563C1"/>
+        <a:srgbClr val="467886"/>
       </a:hlink>
       <a:folHlink>
-        <a:srgbClr val="954F72"/>
+        <a:srgbClr val="96607D"/>
       </a:folHlink>
     </a:clrScheme>
     <a:fontScheme name="Office">
       <a:majorFont>
-        <a:latin typeface="Calibri Light" panose="020F0302020204030204"/>
+        <a:latin typeface="Aptos Display" panose="02110004020202020204"/>
         <a:ea typeface=""/>
         <a:cs typeface=""/>
         <a:font script="Jpan" typeface="游ゴシック Light"/>
@@ -755,12 +1296,29 @@
         <a:font script="Viet" typeface="Times New Roman"/>
         <a:font script="Uigh" typeface="Microsoft Uighur"/>
         <a:font script="Geor" typeface="Sylfaen"/>
+        <a:font script="Armn" typeface="Arial"/>
+        <a:font script="Bugi" typeface="Leelawadee UI"/>
+        <a:font script="Bopo" typeface="Microsoft JhengHei"/>
+        <a:font script="Java" typeface="Javanese Text"/>
+        <a:font script="Lisu" typeface="Segoe UI"/>
+        <a:font script="Mymr" typeface="Myanmar Text"/>
+        <a:font script="Nkoo" typeface="Ebrima"/>
+        <a:font script="Olck" typeface="Nirmala UI"/>
+        <a:font script="Osma" typeface="Ebrima"/>
+        <a:font script="Phag" typeface="Phagspa"/>
+        <a:font script="Syrn" typeface="Estrangelo Edessa"/>
+        <a:font script="Syrj" typeface="Estrangelo Edessa"/>
+        <a:font script="Syre" typeface="Estrangelo Edessa"/>
+        <a:font script="Sora" typeface="Nirmala UI"/>
+        <a:font script="Tale" typeface="Microsoft Tai Le"/>
+        <a:font script="Talu" typeface="Microsoft New Tai Lue"/>
+        <a:font script="Tfng" typeface="Ebrima"/>
       </a:majorFont>
       <a:minorFont>
-        <a:latin typeface="Calibri" panose="020F0502020204030204"/>
+        <a:latin typeface="Aptos" panose="02110004020202020204"/>
         <a:ea typeface=""/>
         <a:cs typeface=""/>
-        <a:font script="Jpan" typeface="游明朝"/>
+        <a:font script="Jpan" typeface="游ゴシック"/>
         <a:font script="Hang" typeface="맑은 고딕"/>
         <a:font script="Hans" typeface="等线"/>
         <a:font script="Hant" typeface="新細明體"/>
@@ -790,6 +1348,23 @@
         <a:font script="Viet" typeface="Arial"/>
         <a:font script="Uigh" typeface="Microsoft Uighur"/>
         <a:font script="Geor" typeface="Sylfaen"/>
+        <a:font script="Armn" typeface="Arial"/>
+        <a:font script="Bugi" typeface="Leelawadee UI"/>
+        <a:font script="Bopo" typeface="Microsoft JhengHei"/>
+        <a:font script="Java" typeface="Javanese Text"/>
+        <a:font script="Lisu" typeface="Segoe UI"/>
+        <a:font script="Mymr" typeface="Myanmar Text"/>
+        <a:font script="Nkoo" typeface="Ebrima"/>
+        <a:font script="Olck" typeface="Nirmala UI"/>
+        <a:font script="Osma" typeface="Ebrima"/>
+        <a:font script="Phag" typeface="Phagspa"/>
+        <a:font script="Syrn" typeface="Estrangelo Edessa"/>
+        <a:font script="Syrj" typeface="Estrangelo Edessa"/>
+        <a:font script="Syre" typeface="Estrangelo Edessa"/>
+        <a:font script="Sora" typeface="Nirmala UI"/>
+        <a:font script="Tale" typeface="Microsoft Tai Le"/>
+        <a:font script="Talu" typeface="Microsoft New Tai Lue"/>
+        <a:font script="Tfng" typeface="Ebrima"/>
       </a:minorFont>
     </a:fontScheme>
     <a:fmtScheme name="Office">

</xml_diff>